<commit_message>
docs: Adds appliance source images
</commit_message>
<xml_diff>
--- a/design/attributions.docx
+++ b/design/attributions.docx
@@ -232,27 +232,16 @@
     <w:p/>
     <w:p>
       <w:r>
-        <w:t xml:space="preserve">House </w:t>
-      </w:r>
-      <w:r>
-        <w:t>cross section</w:t>
-      </w:r>
-    </w:p>
-    <w:p>
-      <w:r>
-        <w:t xml:space="preserve">&lt;a </w:t>
-      </w:r>
-      <w:proofErr w:type="spellStart"/>
-      <w:r>
-        <w:t>href</w:t>
-      </w:r>
-      <w:proofErr w:type="spellEnd"/>
-      <w:r>
-        <w:t xml:space="preserve">='https://www.freepik.com/vectors/real-estate-property'&gt;Real estate property vector created by </w:t>
-      </w:r>
-      <w:proofErr w:type="spellStart"/>
-      <w:r>
-        <w:t>freepik</w:t>
+        <w:t>Appliances</w:t>
+      </w:r>
+    </w:p>
+    <w:p>
+      <w:r>
+        <w:t xml:space="preserve">&lt;a href='https://www.freepik.com/vectors/household-appliances'&gt;Household appliances vector created by </w:t>
+      </w:r>
+      <w:proofErr w:type="spellStart"/>
+      <w:r>
+        <w:t>macrovector</w:t>
       </w:r>
       <w:proofErr w:type="spellEnd"/>
       <w:r>
@@ -273,7 +262,10 @@
     <w:p/>
     <w:p>
       <w:r>
-        <w:t>House cross section concept</w:t>
+        <w:t xml:space="preserve">House </w:t>
+      </w:r>
+      <w:r>
+        <w:t>cross section</w:t>
       </w:r>
     </w:p>
     <w:p>
@@ -286,11 +278,11 @@
       </w:r>
       <w:proofErr w:type="spellEnd"/>
       <w:r>
-        <w:t xml:space="preserve">='https://www.freepik.com/vectors/neighborhood'&gt;Neighborhood vector created by </w:t>
-      </w:r>
-      <w:proofErr w:type="spellStart"/>
-      <w:r>
-        <w:t>pikisuperstar</w:t>
+        <w:t xml:space="preserve">='https://www.freepik.com/vectors/real-estate-property'&gt;Real estate property vector created by </w:t>
+      </w:r>
+      <w:proofErr w:type="spellStart"/>
+      <w:r>
+        <w:t>freepik</w:t>
       </w:r>
       <w:proofErr w:type="spellEnd"/>
       <w:r>
@@ -313,13 +305,48 @@
       <w:r>
         <w:t>House cross section concept</w:t>
       </w:r>
-      <w:r>
-        <w:t xml:space="preserve"> (1)</w:t>
-      </w:r>
     </w:p>
     <w:p>
       <w:r>
         <w:lastRenderedPageBreak/>
+        <w:t xml:space="preserve">&lt;a </w:t>
+      </w:r>
+      <w:proofErr w:type="spellStart"/>
+      <w:r>
+        <w:t>href</w:t>
+      </w:r>
+      <w:proofErr w:type="spellEnd"/>
+      <w:r>
+        <w:t xml:space="preserve">='https://www.freepik.com/vectors/neighborhood'&gt;Neighborhood vector created by </w:t>
+      </w:r>
+      <w:proofErr w:type="spellStart"/>
+      <w:r>
+        <w:t>pikisuperstar</w:t>
+      </w:r>
+      <w:proofErr w:type="spellEnd"/>
+      <w:r>
+        <w:t xml:space="preserve"> - </w:t>
+      </w:r>
+      <w:hyperlink w:history="1">
+        <w:r>
+          <w:rPr>
+            <w:rStyle w:val="Hyperlink"/>
+          </w:rPr>
+          <w:t>www.freepik.com&lt;/a</w:t>
+        </w:r>
+      </w:hyperlink>
+      <w:r>
+        <w:t>&gt;</w:t>
+      </w:r>
+    </w:p>
+    <w:p/>
+    <w:p>
+      <w:r>
+        <w:t>House cross section concept (1)</w:t>
+      </w:r>
+    </w:p>
+    <w:p>
+      <w:r>
         <w:t xml:space="preserve">&lt;a </w:t>
       </w:r>
       <w:proofErr w:type="spellStart"/>

</xml_diff>

<commit_message>
docs: Adds source files
</commit_message>
<xml_diff>
--- a/design/attributions.docx
+++ b/design/attributions.docx
@@ -58,12 +58,10 @@
         <w:t xml:space="preserve">='https://www.freepik.com/vectors/floor-lamp'&gt;Floor lamp vector created by </w:t>
       </w:r>
       <w:proofErr w:type="spellStart"/>
-      <w:proofErr w:type="gramStart"/>
       <w:r>
         <w:t>pch.vector</w:t>
       </w:r>
       <w:proofErr w:type="spellEnd"/>
-      <w:proofErr w:type="gramEnd"/>
       <w:r>
         <w:t xml:space="preserve"> - </w:t>
       </w:r>
@@ -212,12 +210,10 @@
         <w:t xml:space="preserve">='https://www.freepik.com/vectors/couch'&gt;Couch vector created by </w:t>
       </w:r>
       <w:proofErr w:type="spellStart"/>
-      <w:proofErr w:type="gramStart"/>
       <w:r>
         <w:t>pch.vector</w:t>
       </w:r>
       <w:proofErr w:type="spellEnd"/>
-      <w:proofErr w:type="gramEnd"/>
       <w:r>
         <w:t xml:space="preserve"> - </w:t>
       </w:r>
@@ -324,12 +320,240 @@
       </w:r>
       <w:proofErr w:type="spellEnd"/>
       <w:r>
-        <w:t xml:space="preserve"> - www.freepik.com&lt;/a&gt;</w:t>
+        <w:t xml:space="preserve"> - </w:t>
+      </w:r>
+      <w:hyperlink w:history="1">
+        <w:r>
+          <w:rPr>
+            <w:rStyle w:val="Hyperlink"/>
+          </w:rPr>
+          <w:t>www.freepik.com&lt;/a</w:t>
+        </w:r>
+      </w:hyperlink>
+      <w:r>
+        <w:t>&gt;</w:t>
       </w:r>
     </w:p>
     <w:p>
       <w:r>
         <w:lastRenderedPageBreak/>
+        <w:t>Dishes</w:t>
+      </w:r>
+    </w:p>
+    <w:p>
+      <w:r>
+        <w:t xml:space="preserve">&lt;a </w:t>
+      </w:r>
+      <w:proofErr w:type="spellStart"/>
+      <w:r>
+        <w:t>href</w:t>
+      </w:r>
+      <w:proofErr w:type="spellEnd"/>
+      <w:r>
+        <w:t xml:space="preserve">='https://www.freepik.com/vectors/dirty-dishes'&gt;Dirty dishes vector created by </w:t>
+      </w:r>
+      <w:proofErr w:type="spellStart"/>
+      <w:r>
+        <w:t>macrovector</w:t>
+      </w:r>
+      <w:proofErr w:type="spellEnd"/>
+      <w:r>
+        <w:t xml:space="preserve"> - </w:t>
+      </w:r>
+      <w:hyperlink w:history="1">
+        <w:r>
+          <w:rPr>
+            <w:rStyle w:val="Hyperlink"/>
+          </w:rPr>
+          <w:t>www.freepik.com&lt;/a</w:t>
+        </w:r>
+      </w:hyperlink>
+      <w:r>
+        <w:t>&gt;</w:t>
+      </w:r>
+    </w:p>
+    <w:p/>
+    <w:p>
+      <w:r>
+        <w:t>Houses</w:t>
+      </w:r>
+    </w:p>
+    <w:p>
+      <w:r>
+        <w:t xml:space="preserve">&lt;a </w:t>
+      </w:r>
+      <w:proofErr w:type="spellStart"/>
+      <w:r>
+        <w:t>href</w:t>
+      </w:r>
+      <w:proofErr w:type="spellEnd"/>
+      <w:r>
+        <w:t xml:space="preserve">='https://www.freepik.com/vectors/shop-house'&gt;Shop house vector created by </w:t>
+      </w:r>
+      <w:proofErr w:type="spellStart"/>
+      <w:r>
+        <w:t>macrovector</w:t>
+      </w:r>
+      <w:proofErr w:type="spellEnd"/>
+      <w:r>
+        <w:t xml:space="preserve"> - </w:t>
+      </w:r>
+      <w:hyperlink w:history="1">
+        <w:r>
+          <w:rPr>
+            <w:rStyle w:val="Hyperlink"/>
+          </w:rPr>
+          <w:t>www.freepik.com&lt;/a</w:t>
+        </w:r>
+      </w:hyperlink>
+      <w:r>
+        <w:t>&gt;</w:t>
+      </w:r>
+    </w:p>
+    <w:p/>
+    <w:p>
+      <w:r>
+        <w:t>Windmills</w:t>
+      </w:r>
+    </w:p>
+    <w:p>
+      <w:r>
+        <w:t xml:space="preserve">&lt;a </w:t>
+      </w:r>
+      <w:proofErr w:type="spellStart"/>
+      <w:r>
+        <w:t>href</w:t>
+      </w:r>
+      <w:proofErr w:type="spellEnd"/>
+      <w:r>
+        <w:t xml:space="preserve">='https://www.freepik.com/vectors/green-power'&gt;Green power vector created by </w:t>
+      </w:r>
+      <w:proofErr w:type="spellStart"/>
+      <w:r>
+        <w:t>brgfx</w:t>
+      </w:r>
+      <w:proofErr w:type="spellEnd"/>
+      <w:r>
+        <w:t xml:space="preserve"> - </w:t>
+      </w:r>
+      <w:hyperlink w:history="1">
+        <w:r>
+          <w:rPr>
+            <w:rStyle w:val="Hyperlink"/>
+          </w:rPr>
+          <w:t>www.freepik.com&lt;/a</w:t>
+        </w:r>
+      </w:hyperlink>
+      <w:r>
+        <w:t>&gt;</w:t>
+      </w:r>
+    </w:p>
+    <w:p/>
+    <w:p>
+      <w:r>
+        <w:t>Cables</w:t>
+      </w:r>
+    </w:p>
+    <w:p>
+      <w:r>
+        <w:t xml:space="preserve">&lt;a </w:t>
+      </w:r>
+      <w:proofErr w:type="spellStart"/>
+      <w:r>
+        <w:t>href</w:t>
+      </w:r>
+      <w:proofErr w:type="spellEnd"/>
+      <w:r>
+        <w:t xml:space="preserve">='https://www.freepik.com/vectors/usb-cable'&gt;Usb cable vector created by </w:t>
+      </w:r>
+      <w:proofErr w:type="spellStart"/>
+      <w:r>
+        <w:t>macrovector</w:t>
+      </w:r>
+      <w:proofErr w:type="spellEnd"/>
+      <w:r>
+        <w:t xml:space="preserve"> - </w:t>
+      </w:r>
+      <w:hyperlink w:history="1">
+        <w:r>
+          <w:rPr>
+            <w:rStyle w:val="Hyperlink"/>
+          </w:rPr>
+          <w:t>www.freepik.com&lt;/a</w:t>
+        </w:r>
+      </w:hyperlink>
+      <w:r>
+        <w:t>&gt;</w:t>
+      </w:r>
+    </w:p>
+    <w:p/>
+    <w:p>
+      <w:r>
+        <w:t>Power sockets and chargers</w:t>
+      </w:r>
+    </w:p>
+    <w:p>
+      <w:r>
+        <w:t xml:space="preserve">&lt;a </w:t>
+      </w:r>
+      <w:proofErr w:type="spellStart"/>
+      <w:r>
+        <w:t>href</w:t>
+      </w:r>
+      <w:proofErr w:type="spellEnd"/>
+      <w:r>
+        <w:t xml:space="preserve">='https://www.freepik.com/vectors/set'&gt;Set vector created by </w:t>
+      </w:r>
+      <w:proofErr w:type="spellStart"/>
+      <w:r>
+        <w:t>kubanek</w:t>
+      </w:r>
+      <w:proofErr w:type="spellEnd"/>
+      <w:r>
+        <w:t xml:space="preserve"> - </w:t>
+      </w:r>
+      <w:hyperlink w:history="1">
+        <w:r>
+          <w:rPr>
+            <w:rStyle w:val="Hyperlink"/>
+          </w:rPr>
+          <w:t>www.freepik.com&lt;/a</w:t>
+        </w:r>
+      </w:hyperlink>
+      <w:r>
+        <w:t>&gt;</w:t>
+      </w:r>
+    </w:p>
+    <w:p/>
+    <w:p/>
+    <w:p/>
+    <w:p/>
+    <w:p/>
+    <w:p/>
+    <w:p/>
+    <w:p/>
+    <w:p/>
+    <w:p/>
+    <w:p/>
+    <w:p/>
+    <w:p/>
+    <w:p/>
+    <w:p/>
+    <w:p/>
+    <w:p/>
+    <w:p/>
+    <w:p/>
+    <w:p/>
+    <w:p/>
+    <w:p/>
+    <w:p/>
+    <w:p/>
+    <w:p/>
+    <w:p/>
+    <w:p/>
+    <w:p/>
+    <w:p>
+      <w:r>
         <w:t xml:space="preserve">House </w:t>
       </w:r>
       <w:r>

</xml_diff>